<commit_message>
about the vanilla NN
</commit_message>
<xml_diff>
--- a/report.docx
+++ b/report.docx
@@ -1865,12 +1865,15 @@
         <w:t>measure to avoid overfitting. Finally, dense layers are fully-connected nodes, where all features are combined to find the most discriminant combination.</w:t>
       </w:r>
       <w:r>
-        <w:t xml:space="preserve"> The final layer usually is a dense layer where each node represents one class.</w:t>
+        <w:t xml:space="preserve"> The </w:t>
+      </w:r>
+      <w:r>
+        <w:t xml:space="preserve">output </w:t>
       </w:r>
       <w:bookmarkStart w:id="7" w:name="_GoBack"/>
       <w:bookmarkEnd w:id="7"/>
       <w:r>
-        <w:t xml:space="preserve"> </w:t>
+        <w:t xml:space="preserve">layer usually is a dense layer where each node represents one class. </w:t>
       </w:r>
     </w:p>
     <w:p>
@@ -1887,7 +1890,34 @@
         <w:t>NIST Dataset</w:t>
       </w:r>
       <w:r>
-        <w:t xml:space="preserve"> [2]. To avoid overfitting, the dataset will be split in three subsets: training set, validation set and testing set. For the accuracy measurement it will be used the testing set. The accuracy represents the percentage of fingerprint fundamental type that were corrected labeled by the algorithm according the dataset labels.</w:t>
+        <w:t xml:space="preserve"> [2]. To avoid overfitting, the dataset will be split in three subsets: training set, validation set and testing set. For the accuracy measurement it will be used the testing set. The accuracy represents the percentage of fingerprint fundamental type that were corrected labeled by the algorithm according the dataset labels</w:t>
+      </w:r>
+      <w:r>
+        <w:t xml:space="preserve">, as described by </w:t>
+      </w:r>
+      <w:r>
+        <w:fldChar w:fldCharType="begin"/>
+      </w:r>
+      <w:r>
+        <w:instrText xml:space="preserve"> REF _Ref502505418 \h </w:instrText>
+      </w:r>
+      <w:r>
+        <w:fldChar w:fldCharType="separate"/>
+      </w:r>
+      <w:r>
+        <w:t xml:space="preserve">Equation </w:t>
+      </w:r>
+      <w:r>
+        <w:rPr>
+          <w:noProof/>
+        </w:rPr>
+        <w:t>1</w:t>
+      </w:r>
+      <w:r>
+        <w:fldChar w:fldCharType="end"/>
+      </w:r>
+      <w:r>
+        <w:t>.</w:t>
       </w:r>
     </w:p>
     <w:p>
@@ -1895,7 +1925,28 @@
         <w:pStyle w:val="BodyText"/>
       </w:pPr>
       <w:r>
-        <w:t>As I haven’t found in literature an algorithm for this exact purpose, I will compare the proposed approach with a random guess. In this manner, giving that we have five classes, our approach must achieve an accuracy above 20%, otherwise it would perform worse than picking a random value.</w:t>
+        <w:t>As I haven’t found in literature an algorithm for this exact purpose, I will compare the proposed approach with a random guess</w:t>
+      </w:r>
+      <w:r>
+        <w:t xml:space="preserve"> and a simple neural network</w:t>
+      </w:r>
+      <w:r>
+        <w:t>. In this manner, giving that we have five classes, our approach must achieve an accuracy above 20%, otherwise it would perform worse than picking a random value.</w:t>
+      </w:r>
+      <w:r>
+        <w:t xml:space="preserve"> Also, it must beat the simple neural network to justify its complexity.</w:t>
+      </w:r>
+      <w:r>
+        <w:t xml:space="preserve"> The simple neural network is composed by the input layer, two dense layers and the output layer. </w:t>
+      </w:r>
+      <w:r>
+        <w:t xml:space="preserve">The input layer uses the Flatten method to convert a 2D matrix (image) to a 1D vector, losing a lot about the </w:t>
+      </w:r>
+      <w:r>
+        <w:t>pixels’</w:t>
+      </w:r>
+      <w:r>
+        <w:t xml:space="preserve"> spatial relationship.</w:t>
       </w:r>
     </w:p>
     <w:p>
@@ -1947,6 +1998,7 @@
         <w:pStyle w:val="BodyText"/>
       </w:pPr>
       <w:r>
+        <w:lastRenderedPageBreak/>
         <w:t xml:space="preserve">The second module, conversion of database text to classification labels, is based on a </w:t>
       </w:r>
       <w:hyperlink r:id="rId15">
@@ -1985,11 +2037,7 @@
         <w:t>W</w:t>
       </w:r>
       <w:r>
-        <w:t xml:space="preserve">. </w:t>
-      </w:r>
-      <w:r>
-        <w:lastRenderedPageBreak/>
-        <w:t>However, a character is not proper for classification, so we perform one hot encoding over these labels.</w:t>
+        <w:t>. However, a character is not proper for classification, so we perform one hot encoding over these labels.</w:t>
       </w:r>
     </w:p>
     <w:p>
@@ -2115,6 +2163,7 @@
         <w:rPr>
           <w:rStyle w:val="VerbatimChar"/>
         </w:rPr>
+        <w:lastRenderedPageBreak/>
         <w:t xml:space="preserve">conv2d_6 (Conv2D)            (None, 128, 128, 64)      18496     </w:t>
       </w:r>
       <w:r>
@@ -2142,7 +2191,6 @@
         <w:rPr>
           <w:rStyle w:val="VerbatimChar"/>
         </w:rPr>
-        <w:lastRenderedPageBreak/>
         <w:t>_________________________________________________________________</w:t>
       </w:r>
       <w:r>
@@ -2857,7 +2905,7 @@
         <w:rStyle w:val="PageNumber"/>
         <w:noProof/>
       </w:rPr>
-      <w:t>10</w:t>
+      <w:t>9</w:t>
     </w:r>
     <w:r>
       <w:rPr>
@@ -5124,7 +5172,7 @@
   <w:rsids>
     <w:rsidRoot w:val="00157487"/>
     <w:rsid w:val="00157487"/>
-    <w:rsid w:val="009910E3"/>
+    <w:rsid w:val="00DA3436"/>
   </w:rsids>
   <m:mathPr>
     <m:mathFont m:val="Cambria Math"/>
@@ -5919,7 +5967,7 @@
 </file>
 
 <file path=customXml/itemProps1.xml><?xml version="1.0" encoding="utf-8"?>
-<ds:datastoreItem xmlns:ds="http://schemas.openxmlformats.org/officeDocument/2006/customXml" ds:itemID="{2A3E5900-9869-FB4F-9F78-D08F97BAF6D3}">
+<ds:datastoreItem xmlns:ds="http://schemas.openxmlformats.org/officeDocument/2006/customXml" ds:itemID="{7646DFA9-99AD-FF44-BFE6-7152A7E114A2}">
   <ds:schemaRefs>
     <ds:schemaRef ds:uri="http://schemas.openxmlformats.org/officeDocument/2006/bibliography"/>
   </ds:schemaRefs>

</xml_diff>

<commit_message>
about the data augmentation
</commit_message>
<xml_diff>
--- a/report.docx
+++ b/report.docx
@@ -1870,8 +1870,6 @@
       <w:r>
         <w:t xml:space="preserve">output </w:t>
       </w:r>
-      <w:bookmarkStart w:id="7" w:name="_GoBack"/>
-      <w:bookmarkEnd w:id="7"/>
       <w:r>
         <w:t xml:space="preserve">layer usually is a dense layer where each node represents one class. </w:t>
       </w:r>
@@ -1953,18 +1951,24 @@
       <w:pPr>
         <w:pStyle w:val="Heading2"/>
       </w:pPr>
-      <w:bookmarkStart w:id="8" w:name="methodology"/>
+      <w:bookmarkStart w:id="7" w:name="methodology"/>
       <w:r>
         <w:t>Methodology</w:t>
       </w:r>
-      <w:bookmarkEnd w:id="8"/>
+      <w:bookmarkEnd w:id="7"/>
     </w:p>
     <w:p>
       <w:pPr>
         <w:pStyle w:val="FirstParagraph"/>
       </w:pPr>
       <w:r>
-        <w:t>Usually, an image classification algorithm requires pre-processing of the image data. In this work, this pre-processing is composed by three modules: i. conversion of images to tensors, ii. conversion of database text to classification labels, and iii. database split of training and texting subsets.</w:t>
+        <w:t>Usually, an image classification algorithm requires pre-processing of the image data. In this work, this pre-processing is composed by three modules: i. conversion of images to tensors, ii. conversion of database text to classification labels, and iii. database split of training</w:t>
+      </w:r>
+      <w:r>
+        <w:t>, validation</w:t>
+      </w:r>
+      <w:r>
+        <w:t xml:space="preserve"> and texting subsets.</w:t>
       </w:r>
     </w:p>
     <w:p>
@@ -2045,16 +2049,38 @@
         <w:pStyle w:val="BodyText"/>
       </w:pPr>
       <w:r>
-        <w:t xml:space="preserve">The last pre-processing module, database split, uses the keras function </w:t>
-      </w:r>
+        <w:t>The last pre-processing mo</w:t>
+      </w:r>
+      <w:r>
+        <w:t xml:space="preserve">dule, database split, uses the </w:t>
+      </w:r>
+      <w:proofErr w:type="spellStart"/>
+      <w:r>
+        <w:t>K</w:t>
+      </w:r>
+      <w:r>
+        <w:t>eras</w:t>
+      </w:r>
+      <w:proofErr w:type="spellEnd"/>
+      <w:r>
+        <w:t xml:space="preserve"> function </w:t>
+      </w:r>
+      <w:proofErr w:type="spellStart"/>
       <w:r>
         <w:rPr>
           <w:rStyle w:val="VerbatimChar"/>
         </w:rPr>
         <w:t>train_test_split</w:t>
       </w:r>
-      <w:r>
-        <w:t xml:space="preserve"> to split the samples into 70% for training and 30% for testing, using a random factor for picking samples.</w:t>
+      <w:proofErr w:type="spellEnd"/>
+      <w:r>
+        <w:t xml:space="preserve"> to split the samples into 70% for training and 30% for testing, using a ra</w:t>
+      </w:r>
+      <w:r>
+        <w:t>ndom factor for picking samples. The training set is split again into 80% for training and 20% for validation, also using a random factor.</w:t>
+      </w:r>
+      <w:r>
+        <w:t xml:space="preserve"> So, looking over the entire dataset we have 56% for training, 14% for validation and 30% for testing.</w:t>
       </w:r>
     </w:p>
     <w:p>
@@ -2062,296 +2088,318 @@
         <w:pStyle w:val="BodyText"/>
       </w:pPr>
       <w:r>
-        <w:t>The proposed classification algorithm is a simple convolutional neural network, composed by three pairs of convolution and max-pooling layers, that transforms the spatial information to a more abstract feature space. These convolution layers are followed by a polling and a fully-connected layers to connect and select these features. A dropout layer is followed to avoid over-fitting. Finally, another fully-connected layer with only five nodes and a softmax activation is used to compute the final classification label. Follows the network summary from Keras:</w:t>
+        <w:t>Before training</w:t>
+      </w:r>
+      <w:r>
+        <w:t>, it i</w:t>
+      </w:r>
+      <w:r>
+        <w:t>s applied data augmentation to increase the amount of samples and also avoid image memorization. Only rotation was used, simulating fingerprints captured with inclined sensor. Flits must be avoided for data augmentation because the fingerprint fundamental types depend on features disposition in the image, e.g. the type ‘R’ is a flipped versi</w:t>
+      </w:r>
+      <w:bookmarkStart w:id="8" w:name="_GoBack"/>
+      <w:bookmarkEnd w:id="8"/>
+      <w:r>
+        <w:t>on of the type ‘L’.</w:t>
       </w:r>
     </w:p>
     <w:p>
       <w:pPr>
-        <w:pStyle w:val="SourceCode"/>
-      </w:pPr>
-      <w:r>
-        <w:rPr>
-          <w:rStyle w:val="VerbatimChar"/>
-        </w:rPr>
-        <w:t xml:space="preserve">Layer (type)                 Output Shape              Param #   </w:t>
-      </w:r>
-      <w:r>
-        <w:br/>
-      </w:r>
-      <w:r>
-        <w:rPr>
-          <w:rStyle w:val="VerbatimChar"/>
-        </w:rPr>
-        <w:t>=================================================================</w:t>
-      </w:r>
-      <w:r>
-        <w:br/>
-      </w:r>
-      <w:r>
-        <w:rPr>
-          <w:rStyle w:val="VerbatimChar"/>
-        </w:rPr>
-        <w:t xml:space="preserve">conv2d_4 (Conv2D)            (None, 512, 512, 16)      160       </w:t>
-      </w:r>
-      <w:r>
-        <w:br/>
-      </w:r>
-      <w:r>
-        <w:rPr>
-          <w:rStyle w:val="VerbatimChar"/>
-        </w:rPr>
-        <w:t>_________________________________________________________________</w:t>
-      </w:r>
-      <w:r>
-        <w:br/>
-      </w:r>
-      <w:r>
-        <w:rPr>
-          <w:rStyle w:val="VerbatimChar"/>
-        </w:rPr>
-        <w:t xml:space="preserve">max_pooling2d_4 (MaxPooling2 (None, 256, 256, 16)      0         </w:t>
-      </w:r>
-      <w:r>
-        <w:br/>
-      </w:r>
-      <w:r>
-        <w:rPr>
-          <w:rStyle w:val="VerbatimChar"/>
-        </w:rPr>
-        <w:t>_________________________________________________________________</w:t>
-      </w:r>
-      <w:r>
-        <w:br/>
-      </w:r>
-      <w:r>
-        <w:rPr>
-          <w:rStyle w:val="VerbatimChar"/>
-        </w:rPr>
-        <w:t xml:space="preserve">conv2d_5 (Conv2D)            (None, 256, 256, 32)      4640      </w:t>
-      </w:r>
-      <w:r>
-        <w:br/>
-      </w:r>
-      <w:r>
-        <w:rPr>
-          <w:rStyle w:val="VerbatimChar"/>
-        </w:rPr>
-        <w:t>_________________________________________________________________</w:t>
-      </w:r>
-      <w:r>
-        <w:br/>
-      </w:r>
-      <w:r>
-        <w:rPr>
-          <w:rStyle w:val="VerbatimChar"/>
-        </w:rPr>
-        <w:t xml:space="preserve">max_pooling2d_5 (MaxPooling2 (None, 128, 128, 32)      0         </w:t>
-      </w:r>
-      <w:r>
-        <w:br/>
-      </w:r>
-      <w:r>
-        <w:rPr>
-          <w:rStyle w:val="VerbatimChar"/>
-        </w:rPr>
-        <w:t>_________________________________________________________________</w:t>
-      </w:r>
-      <w:r>
-        <w:br/>
-      </w:r>
-      <w:r>
-        <w:rPr>
-          <w:rStyle w:val="VerbatimChar"/>
-        </w:rPr>
-        <w:lastRenderedPageBreak/>
-        <w:t xml:space="preserve">conv2d_6 (Conv2D)            (None, 128, 128, 64)      18496     </w:t>
-      </w:r>
-      <w:r>
-        <w:br/>
-      </w:r>
-      <w:r>
-        <w:rPr>
-          <w:rStyle w:val="VerbatimChar"/>
-        </w:rPr>
-        <w:t>_________________________________________________________________</w:t>
-      </w:r>
-      <w:r>
-        <w:br/>
-      </w:r>
-      <w:r>
-        <w:rPr>
-          <w:rStyle w:val="VerbatimChar"/>
-        </w:rPr>
-        <w:t xml:space="preserve">max_pooling2d_6 (MaxPooling2 (None, 64, 64, 64)        0         </w:t>
-      </w:r>
-      <w:r>
-        <w:br/>
-      </w:r>
-      <w:r>
-        <w:rPr>
-          <w:rStyle w:val="VerbatimChar"/>
-        </w:rPr>
-        <w:t>_________________________________________________________________</w:t>
-      </w:r>
-      <w:r>
-        <w:br/>
-      </w:r>
-      <w:r>
-        <w:rPr>
-          <w:rStyle w:val="VerbatimChar"/>
-        </w:rPr>
-        <w:t xml:space="preserve">global_average_pooling2d_2 ( (None, 64)                0         </w:t>
-      </w:r>
-      <w:r>
-        <w:br/>
-      </w:r>
-      <w:r>
-        <w:rPr>
-          <w:rStyle w:val="VerbatimChar"/>
-        </w:rPr>
-        <w:t>_________________________________________________________________</w:t>
-      </w:r>
-      <w:r>
-        <w:br/>
-      </w:r>
-      <w:r>
-        <w:rPr>
-          <w:rStyle w:val="VerbatimChar"/>
-        </w:rPr>
-        <w:t xml:space="preserve">dense_3 (Dense)              (None, 100)               6500      </w:t>
-      </w:r>
-      <w:r>
-        <w:br/>
-      </w:r>
-      <w:r>
-        <w:rPr>
-          <w:rStyle w:val="VerbatimChar"/>
-        </w:rPr>
-        <w:t>_________________________________________________________________</w:t>
-      </w:r>
-      <w:r>
-        <w:br/>
-      </w:r>
-      <w:r>
-        <w:rPr>
-          <w:rStyle w:val="VerbatimChar"/>
-        </w:rPr>
-        <w:t xml:space="preserve">dropout_2 (Dropout)          (None, 100)               0         </w:t>
-      </w:r>
-      <w:r>
-        <w:br/>
-      </w:r>
-      <w:r>
-        <w:rPr>
-          <w:rStyle w:val="VerbatimChar"/>
-        </w:rPr>
-        <w:t>_________________________________________________________________</w:t>
-      </w:r>
-      <w:r>
-        <w:br/>
-      </w:r>
-      <w:r>
-        <w:rPr>
-          <w:rStyle w:val="VerbatimChar"/>
-        </w:rPr>
-        <w:t xml:space="preserve">dense_4 (Dense)              (None, 5)                 505       </w:t>
-      </w:r>
-      <w:r>
-        <w:br/>
-      </w:r>
-      <w:r>
-        <w:rPr>
-          <w:rStyle w:val="VerbatimChar"/>
-        </w:rPr>
-        <w:t>=================================================================</w:t>
-      </w:r>
-      <w:r>
-        <w:br/>
-      </w:r>
-      <w:r>
-        <w:rPr>
-          <w:rStyle w:val="VerbatimChar"/>
-        </w:rPr>
-        <w:t>Total params: 30,301</w:t>
-      </w:r>
-      <w:r>
-        <w:br/>
-      </w:r>
-      <w:r>
-        <w:rPr>
-          <w:rStyle w:val="VerbatimChar"/>
-        </w:rPr>
-        <w:t>Trainable params: 30,301</w:t>
-      </w:r>
-      <w:r>
-        <w:br/>
-      </w:r>
-      <w:r>
-        <w:rPr>
-          <w:rStyle w:val="VerbatimChar"/>
-        </w:rPr>
-        <w:t>Non-trainable params: 0</w:t>
-      </w:r>
-      <w:r>
-        <w:br/>
-      </w:r>
-      <w:r>
-        <w:rPr>
-          <w:rStyle w:val="VerbatimChar"/>
-        </w:rPr>
-        <w:t>_________________________________________________________________</w:t>
+        <w:pStyle w:val="BodyText"/>
+      </w:pPr>
+      <w:r>
+        <w:t>The proposed classification algorithm is a simple convolutional neural network, composed by three pairs of convolution and max-pooling layers, that transforms the spatial information to a more abstract feature space. These convolution layers are followed by a polling and a fully-connected layers to connect and select these features. A dropout layer is followed to avoid over-fitting. Finally, another fully-connected layer with only five nodes and a softmax activation is used to compute the final classification label. Follows the network summary from Keras:</w:t>
       </w:r>
     </w:p>
     <w:p>
       <w:pPr>
-        <w:pStyle w:val="FirstParagraph"/>
-      </w:pPr>
-      <w:r>
-        <w:t xml:space="preserve">The convolutional patch size is </w:t>
-      </w:r>
-      <w:r>
-        <w:t xml:space="preserve">illustrated by </w:t>
-      </w:r>
-      <w:r>
-        <w:fldChar w:fldCharType="begin"/>
-      </w:r>
-      <w:r>
-        <w:instrText xml:space="preserve"> REF _Ref501880223 \h </w:instrText>
-      </w:r>
-      <w:r>
-        <w:fldChar w:fldCharType="separate"/>
-      </w:r>
-      <w:r>
-        <w:t xml:space="preserve">Figure </w:t>
-      </w:r>
-      <w:r>
-        <w:rPr>
-          <w:noProof/>
-        </w:rPr>
-        <w:t>7</w:t>
-      </w:r>
-      <w:r>
-        <w:fldChar w:fldCharType="end"/>
-      </w:r>
-      <w:r>
-        <w:t xml:space="preserve">, where the first pair of layers use the smallest patch (16x16), the second pair use the intermediate patch (32x32), and the third pair use the largest patch (64x64). The smallest patch has enough room for one or two ridges, so it is good to compute local information as ridge orientation and edges. The remaining </w:t>
-      </w:r>
-      <w:r>
-        <w:t>patches</w:t>
-      </w:r>
-      <w:r>
-        <w:t xml:space="preserve"> are capable to compute more complex features necessary to classify the fundamental type of a fingerprint.</w:t>
+        <w:pStyle w:val="SourceCode"/>
+      </w:pPr>
+      <w:r>
+        <w:rPr>
+          <w:rStyle w:val="VerbatimChar"/>
+        </w:rPr>
+        <w:t xml:space="preserve">Layer (type)                 Output Shape              Param #   </w:t>
+      </w:r>
+      <w:r>
+        <w:br/>
+      </w:r>
+      <w:r>
+        <w:rPr>
+          <w:rStyle w:val="VerbatimChar"/>
+        </w:rPr>
+        <w:t>=================================================================</w:t>
+      </w:r>
+      <w:r>
+        <w:br/>
+      </w:r>
+      <w:r>
+        <w:rPr>
+          <w:rStyle w:val="VerbatimChar"/>
+        </w:rPr>
+        <w:t xml:space="preserve">conv2d_4 (Conv2D)            (None, 512, 512, 16)      160       </w:t>
+      </w:r>
+      <w:r>
+        <w:br/>
+      </w:r>
+      <w:r>
+        <w:rPr>
+          <w:rStyle w:val="VerbatimChar"/>
+        </w:rPr>
+        <w:t>_________________________________________________________________</w:t>
+      </w:r>
+      <w:r>
+        <w:br/>
+      </w:r>
+      <w:r>
+        <w:rPr>
+          <w:rStyle w:val="VerbatimChar"/>
+        </w:rPr>
+        <w:lastRenderedPageBreak/>
+        <w:t xml:space="preserve">max_pooling2d_4 (MaxPooling2 (None, 256, 256, 16)      0         </w:t>
+      </w:r>
+      <w:r>
+        <w:br/>
+      </w:r>
+      <w:r>
+        <w:rPr>
+          <w:rStyle w:val="VerbatimChar"/>
+        </w:rPr>
+        <w:t>_________________________________________________________________</w:t>
+      </w:r>
+      <w:r>
+        <w:br/>
+      </w:r>
+      <w:r>
+        <w:rPr>
+          <w:rStyle w:val="VerbatimChar"/>
+        </w:rPr>
+        <w:t xml:space="preserve">conv2d_5 (Conv2D)            (None, 256, 256, 32)      4640      </w:t>
+      </w:r>
+      <w:r>
+        <w:br/>
+      </w:r>
+      <w:r>
+        <w:rPr>
+          <w:rStyle w:val="VerbatimChar"/>
+        </w:rPr>
+        <w:t>_________________________________________________________________</w:t>
+      </w:r>
+      <w:r>
+        <w:br/>
+      </w:r>
+      <w:r>
+        <w:rPr>
+          <w:rStyle w:val="VerbatimChar"/>
+        </w:rPr>
+        <w:t xml:space="preserve">max_pooling2d_5 (MaxPooling2 (None, 128, 128, 32)      0         </w:t>
+      </w:r>
+      <w:r>
+        <w:br/>
+      </w:r>
+      <w:r>
+        <w:rPr>
+          <w:rStyle w:val="VerbatimChar"/>
+        </w:rPr>
+        <w:t>_________________________________________________________________</w:t>
+      </w:r>
+      <w:r>
+        <w:br/>
+      </w:r>
+      <w:r>
+        <w:rPr>
+          <w:rStyle w:val="VerbatimChar"/>
+        </w:rPr>
+        <w:t xml:space="preserve">conv2d_6 (Conv2D)            (None, 128, 128, 64)      18496     </w:t>
+      </w:r>
+      <w:r>
+        <w:br/>
+      </w:r>
+      <w:r>
+        <w:rPr>
+          <w:rStyle w:val="VerbatimChar"/>
+        </w:rPr>
+        <w:t>_________________________________________________________________</w:t>
+      </w:r>
+      <w:r>
+        <w:br/>
+      </w:r>
+      <w:r>
+        <w:rPr>
+          <w:rStyle w:val="VerbatimChar"/>
+        </w:rPr>
+        <w:t xml:space="preserve">max_pooling2d_6 (MaxPooling2 (None, 64, 64, 64)        0         </w:t>
+      </w:r>
+      <w:r>
+        <w:br/>
+      </w:r>
+      <w:r>
+        <w:rPr>
+          <w:rStyle w:val="VerbatimChar"/>
+        </w:rPr>
+        <w:t>_________________________________________________________________</w:t>
+      </w:r>
+      <w:r>
+        <w:br/>
+      </w:r>
+      <w:r>
+        <w:rPr>
+          <w:rStyle w:val="VerbatimChar"/>
+        </w:rPr>
+        <w:t xml:space="preserve">global_average_pooling2d_2 ( (None, 64)                0         </w:t>
+      </w:r>
+      <w:r>
+        <w:br/>
+      </w:r>
+      <w:r>
+        <w:rPr>
+          <w:rStyle w:val="VerbatimChar"/>
+        </w:rPr>
+        <w:t>_________________________________________________________________</w:t>
+      </w:r>
+      <w:r>
+        <w:br/>
+      </w:r>
+      <w:r>
+        <w:rPr>
+          <w:rStyle w:val="VerbatimChar"/>
+        </w:rPr>
+        <w:t xml:space="preserve">dense_3 (Dense)              (None, 100)               6500      </w:t>
+      </w:r>
+      <w:r>
+        <w:br/>
+      </w:r>
+      <w:r>
+        <w:rPr>
+          <w:rStyle w:val="VerbatimChar"/>
+        </w:rPr>
+        <w:t>_________________________________________________________________</w:t>
+      </w:r>
+      <w:r>
+        <w:br/>
+      </w:r>
+      <w:r>
+        <w:rPr>
+          <w:rStyle w:val="VerbatimChar"/>
+        </w:rPr>
+        <w:t xml:space="preserve">dropout_2 (Dropout)          (None, 100)               0         </w:t>
+      </w:r>
+      <w:r>
+        <w:br/>
+      </w:r>
+      <w:r>
+        <w:rPr>
+          <w:rStyle w:val="VerbatimChar"/>
+        </w:rPr>
+        <w:t>_________________________________________________________________</w:t>
+      </w:r>
+      <w:r>
+        <w:br/>
+      </w:r>
+      <w:r>
+        <w:rPr>
+          <w:rStyle w:val="VerbatimChar"/>
+        </w:rPr>
+        <w:t xml:space="preserve">dense_4 (Dense)              (None, 5)                 505       </w:t>
+      </w:r>
+      <w:r>
+        <w:br/>
+      </w:r>
+      <w:r>
+        <w:rPr>
+          <w:rStyle w:val="VerbatimChar"/>
+        </w:rPr>
+        <w:t>=================================================================</w:t>
+      </w:r>
+      <w:r>
+        <w:br/>
+      </w:r>
+      <w:r>
+        <w:rPr>
+          <w:rStyle w:val="VerbatimChar"/>
+        </w:rPr>
+        <w:t>Total params: 30,301</w:t>
+      </w:r>
+      <w:r>
+        <w:br/>
+      </w:r>
+      <w:r>
+        <w:rPr>
+          <w:rStyle w:val="VerbatimChar"/>
+        </w:rPr>
+        <w:t>Trainable params: 30,301</w:t>
+      </w:r>
+      <w:r>
+        <w:br/>
+      </w:r>
+      <w:r>
+        <w:rPr>
+          <w:rStyle w:val="VerbatimChar"/>
+        </w:rPr>
+        <w:t>Non-trainable params: 0</w:t>
+      </w:r>
+      <w:r>
+        <w:br/>
+      </w:r>
+      <w:r>
+        <w:rPr>
+          <w:rStyle w:val="VerbatimChar"/>
+        </w:rPr>
+        <w:t>_________________________________________________________________</w:t>
       </w:r>
     </w:p>
     <w:p>
       <w:pPr>
+        <w:pStyle w:val="FirstParagraph"/>
+      </w:pPr>
+      <w:r>
+        <w:t xml:space="preserve">The convolutional patch size is </w:t>
+      </w:r>
+      <w:r>
+        <w:t xml:space="preserve">illustrated by </w:t>
+      </w:r>
+      <w:r>
+        <w:fldChar w:fldCharType="begin"/>
+      </w:r>
+      <w:r>
+        <w:instrText xml:space="preserve"> REF _Ref501880223 \h </w:instrText>
+      </w:r>
+      <w:r>
+        <w:fldChar w:fldCharType="separate"/>
+      </w:r>
+      <w:r>
+        <w:t xml:space="preserve">Figure </w:t>
+      </w:r>
+      <w:r>
+        <w:rPr>
+          <w:noProof/>
+        </w:rPr>
+        <w:t>7</w:t>
+      </w:r>
+      <w:r>
+        <w:fldChar w:fldCharType="end"/>
+      </w:r>
+      <w:r>
+        <w:t xml:space="preserve">, where the first pair of layers use the smallest patch (16x16), the second pair use the intermediate patch (32x32), and the third pair use the largest patch (64x64). The smallest patch has enough room for one or two ridges, so it is good </w:t>
+      </w:r>
+      <w:r>
+        <w:lastRenderedPageBreak/>
+        <w:t xml:space="preserve">to compute local information as ridge orientation and edges. The remaining </w:t>
+      </w:r>
+      <w:r>
+        <w:t>patches</w:t>
+      </w:r>
+      <w:r>
+        <w:t xml:space="preserve"> are capable to compute more complex features necessary to classify the fundamental type of a fingerprint.</w:t>
+      </w:r>
+    </w:p>
+    <w:p>
+      <w:pPr>
         <w:pStyle w:val="CaptionedFigure"/>
       </w:pPr>
       <w:r>
         <w:rPr>
           <w:noProof/>
         </w:rPr>
-        <w:lastRenderedPageBreak/>
         <w:drawing>
           <wp:inline distT="0" distB="0" distL="0" distR="0" wp14:anchorId="6117FA89" wp14:editId="6FF33E3F">
             <wp:extent cx="5334000" cy="5334000"/>
@@ -2437,7 +2485,11 @@
         <w:pStyle w:val="BodyText"/>
       </w:pPr>
       <w:r>
-        <w:t xml:space="preserve">After compilation, the network was trained by multiple epochs (up to 50) using the checkpoint technique to store the best model, i.e. skipping the persistence of an epoch results when not achieving accuracy improvement. Also, 20% of the training set was used for validation to avoid overfitting. A graphic processing unit (GPU) was used </w:t>
+        <w:t xml:space="preserve">After compilation, the network was trained by multiple epochs (up to 50) using the checkpoint technique to store the best model, i.e. skipping the persistence of an epoch results when not achieving accuracy improvement. Also, 20% of the training set was used for validation to avoid </w:t>
+      </w:r>
+      <w:r>
+        <w:lastRenderedPageBreak/>
+        <w:t xml:space="preserve">overfitting. A graphic processing unit (GPU) was used </w:t>
       </w:r>
       <w:r>
         <w:t>to</w:t>
@@ -2452,7 +2504,6 @@
       </w:pPr>
       <w:bookmarkStart w:id="10" w:name="results"/>
       <w:r>
-        <w:lastRenderedPageBreak/>
         <w:t>Results</w:t>
       </w:r>
       <w:bookmarkEnd w:id="10"/>
@@ -2529,6 +2580,7 @@
         <w:rPr>
           <w:noProof/>
         </w:rPr>
+        <w:lastRenderedPageBreak/>
         <w:drawing>
           <wp:inline distT="0" distB="0" distL="0" distR="0" wp14:anchorId="61A7E6FA" wp14:editId="0154FAD6">
             <wp:extent cx="5334000" cy="2856000"/>
@@ -2615,7 +2667,6 @@
       </w:pPr>
       <w:bookmarkStart w:id="12" w:name="conclusion"/>
       <w:r>
-        <w:lastRenderedPageBreak/>
         <w:t>Conclusion</w:t>
       </w:r>
       <w:bookmarkEnd w:id="12"/>
@@ -2669,7 +2720,11 @@
         <w:pStyle w:val="BodyText"/>
       </w:pPr>
       <w:r>
-        <w:t xml:space="preserve">During the training I found some complications dealing with GPUs. The first limitation was the over-heating of my laptop that has a NVIDIA GTX 1070 and it was not capable of handling more than 20 epochs. To make it run longer, I switched the experiments to my workstation using a NVIDIA GTX 1060 and a far better cooling system. The 1060 has only half the memory of 1070 GPU, which was not </w:t>
+        <w:t xml:space="preserve">During the training I found some complications dealing with GPUs. The first limitation was the over-heating of my laptop that has a NVIDIA GTX 1070 and it was not capable of handling more than 20 epochs. To make it run longer, I switched the experiments to my workstation using a </w:t>
+      </w:r>
+      <w:r>
+        <w:lastRenderedPageBreak/>
+        <w:t xml:space="preserve">NVIDIA GTX 1060 and a far better cooling system. The 1060 has only half the memory of 1070 GPU, which was not </w:t>
       </w:r>
       <w:r>
         <w:t>enough</w:t>
@@ -2905,7 +2960,7 @@
         <w:rStyle w:val="PageNumber"/>
         <w:noProof/>
       </w:rPr>
-      <w:t>9</w:t>
+      <w:t>12</w:t>
     </w:r>
     <w:r>
       <w:rPr>
@@ -5172,7 +5227,7 @@
   <w:rsids>
     <w:rsidRoot w:val="00157487"/>
     <w:rsid w:val="00157487"/>
-    <w:rsid w:val="00DA3436"/>
+    <w:rsid w:val="00F12247"/>
   </w:rsids>
   <m:mathPr>
     <m:mathFont m:val="Cambria Math"/>
@@ -5967,7 +6022,7 @@
 </file>
 
 <file path=customXml/itemProps1.xml><?xml version="1.0" encoding="utf-8"?>
-<ds:datastoreItem xmlns:ds="http://schemas.openxmlformats.org/officeDocument/2006/customXml" ds:itemID="{7646DFA9-99AD-FF44-BFE6-7152A7E114A2}">
+<ds:datastoreItem xmlns:ds="http://schemas.openxmlformats.org/officeDocument/2006/customXml" ds:itemID="{24119641-71E2-404C-8F61-8E31B4F97B12}">
   <ds:schemaRefs>
     <ds:schemaRef ds:uri="http://schemas.openxmlformats.org/officeDocument/2006/bibliography"/>
   </ds:schemaRefs>

</xml_diff>